<commit_message>
Tutor meeting mins 06/02/19
</commit_message>
<xml_diff>
--- a/Meeting Minutes/2019.02.06 - Studio jam, game managers.docx
+++ b/Meeting Minutes/2019.02.06 - Studio jam, game managers.docx
@@ -946,14 +946,14 @@
         </w:rPr>
         <w:t xml:space="preserve">If not ‘available’ loop and check for ‘available’ position. If still no ‘available’ position is found, threshold is </w:t>
       </w:r>
-      <w:proofErr w:type="gramStart"/>
-      <w:r>
-        <w:rPr>
-          <w:lang w:val="en-GB"/>
-        </w:rPr>
-        <w:t>reached</w:t>
-      </w:r>
-      <w:proofErr w:type="gramEnd"/>
+      <w:r>
+        <w:rPr>
+          <w:lang w:val="en-GB"/>
+        </w:rPr>
+        <w:t>reached,</w:t>
+      </w:r>
+      <w:bookmarkStart w:id="2" w:name="_GoBack"/>
+      <w:bookmarkEnd w:id="2"/>
       <w:r>
         <w:rPr>
           <w:lang w:val="en-GB"/>
@@ -1148,7 +1148,6 @@
           <w:lang w:val="en-GB"/>
         </w:rPr>
       </w:pPr>
-      <w:bookmarkStart w:id="2" w:name="_GoBack"/>
       <w:r>
         <w:rPr>
           <w:b/>
@@ -2386,7 +2385,6 @@
           </wp:anchor>
         </w:drawing>
       </w:r>
-      <w:bookmarkEnd w:id="2"/>
     </w:p>
     <w:sectPr>
       <w:pgSz w:w="11906" w:h="16838"/>

</xml_diff>